<commit_message>
did what I could
</commit_message>
<xml_diff>
--- a/README.docx
+++ b/README.docx
@@ -6,470 +6,525 @@
       <w:pPr>
         <w:pStyle w:val="PlainText"/>
         <w:rPr>
-          <w:rFonts w:ascii="Courier New" w:hAnsi="Courier New" w:cs="Courier New"/>
+          <w:rFonts w:ascii="Bahnschrift" w:hAnsi="Bahnschrift" w:cs="Courier New"/>
+        </w:rPr>
+      </w:pPr>
+      <w:r>
+        <w:rPr>
+          <w:rFonts w:ascii="Bahnschrift" w:hAnsi="Bahnschrift" w:cs="Courier New"/>
+        </w:rPr>
+        <w:t># Car Dealership</w:t>
+      </w:r>
+    </w:p>
+    <w:p>
+      <w:pPr>
+        <w:pStyle w:val="PlainText"/>
+        <w:rPr>
+          <w:rFonts w:ascii="Bahnschrift" w:hAnsi="Bahnschrift" w:cs="Courier New"/>
+        </w:rPr>
+      </w:pPr>
+    </w:p>
+    <w:p>
+      <w:pPr>
+        <w:pStyle w:val="PlainText"/>
+        <w:rPr>
+          <w:rFonts w:ascii="Bahnschrift" w:hAnsi="Bahnschrift" w:cs="Courier New"/>
+        </w:rPr>
+      </w:pPr>
+      <w:r>
+        <w:rPr>
+          <w:rFonts w:ascii="Bahnschrift" w:hAnsi="Bahnschrift" w:cs="Courier New"/>
+        </w:rPr>
+        <w:t>## Description</w:t>
+      </w:r>
+    </w:p>
+    <w:p>
+      <w:pPr>
+        <w:pStyle w:val="PlainText"/>
+        <w:rPr>
+          <w:rFonts w:ascii="Bahnschrift" w:hAnsi="Bahnschrift" w:cs="Courier New"/>
+        </w:rPr>
+      </w:pPr>
+    </w:p>
+    <w:p>
+      <w:pPr>
+        <w:pStyle w:val="PlainText"/>
+        <w:rPr>
+          <w:rFonts w:ascii="Bahnschrift" w:hAnsi="Bahnschrift" w:cs="Courier New"/>
+        </w:rPr>
+      </w:pPr>
+      <w:r>
+        <w:rPr>
+          <w:rFonts w:ascii="Bahnschrift" w:hAnsi="Bahnschrift" w:cs="Courier New"/>
+        </w:rPr>
+        <w:t xml:space="preserve">   The Car Dealership app is a console-based application that facilitates the purchasing of cars. An employee can add cars to the lot and manage offers for those cars, while a customer can view the cars on the lot and </w:t>
+      </w:r>
+      <w:r>
+        <w:rPr>
+          <w:rFonts w:ascii="Bahnschrift" w:hAnsi="Bahnschrift" w:cs="Courier New"/>
+        </w:rPr>
+        <w:t>make offers.</w:t>
+      </w:r>
+    </w:p>
+    <w:p>
+      <w:pPr>
+        <w:pStyle w:val="PlainText"/>
+        <w:rPr>
+          <w:rFonts w:ascii="Bahnschrift" w:hAnsi="Bahnschrift" w:cs="Courier New"/>
+        </w:rPr>
+      </w:pPr>
+      <w:r>
+        <w:rPr>
+          <w:rFonts w:ascii="Bahnschrift" w:hAnsi="Bahnschrift" w:cs="Courier New"/>
+        </w:rPr>
+        <w:tab/>
+      </w:r>
+    </w:p>
+    <w:p>
+      <w:pPr>
+        <w:pStyle w:val="PlainText"/>
+        <w:rPr>
+          <w:rFonts w:ascii="Bahnschrift" w:hAnsi="Bahnschrift" w:cs="Courier New"/>
+        </w:rPr>
+      </w:pPr>
+      <w:r>
+        <w:rPr>
+          <w:rFonts w:ascii="Bahnschrift" w:hAnsi="Bahnschrift" w:cs="Courier New"/>
+        </w:rPr>
+        <w:t>## Purpose</w:t>
+      </w:r>
+    </w:p>
+    <w:p>
+      <w:pPr>
+        <w:pStyle w:val="PlainText"/>
+        <w:rPr>
+          <w:rFonts w:ascii="Bahnschrift" w:hAnsi="Bahnschrift" w:cs="Courier New"/>
+        </w:rPr>
+      </w:pPr>
+    </w:p>
+    <w:p>
+      <w:pPr>
+        <w:pStyle w:val="PlainText"/>
+        <w:rPr>
+          <w:rFonts w:ascii="Bahnschrift" w:hAnsi="Bahnschrift" w:cs="Courier New"/>
+        </w:rPr>
+      </w:pPr>
+      <w:r>
+        <w:rPr>
+          <w:rFonts w:ascii="Bahnschrift" w:hAnsi="Bahnschrift" w:cs="Courier New"/>
+        </w:rPr>
+        <w:t xml:space="preserve">   We want to see that you can meet deadlines and that you can code. You are expected to complete the following requirements and give a </w:t>
+      </w:r>
+      <w:proofErr w:type="gramStart"/>
+      <w:r>
+        <w:rPr>
+          <w:rFonts w:ascii="Bahnschrift" w:hAnsi="Bahnschrift" w:cs="Courier New"/>
+        </w:rPr>
+        <w:t>5 minute</w:t>
+      </w:r>
+      <w:proofErr w:type="gramEnd"/>
+      <w:r>
+        <w:rPr>
+          <w:rFonts w:ascii="Bahnschrift" w:hAnsi="Bahnschrift" w:cs="Courier New"/>
+        </w:rPr>
+        <w:t xml:space="preserve"> presentation of your project to our QC team.</w:t>
+      </w:r>
+    </w:p>
+    <w:p>
+      <w:pPr>
+        <w:pStyle w:val="PlainText"/>
+        <w:rPr>
+          <w:rFonts w:ascii="Bahnschrift" w:hAnsi="Bahnschrift" w:cs="Courier New"/>
+        </w:rPr>
+      </w:pPr>
+    </w:p>
+    <w:p>
+      <w:pPr>
+        <w:pStyle w:val="PlainText"/>
+        <w:rPr>
+          <w:rFonts w:ascii="Bahnschrift" w:hAnsi="Bahnschrift" w:cs="Courier New"/>
+        </w:rPr>
+      </w:pPr>
+      <w:r>
+        <w:rPr>
+          <w:rFonts w:ascii="Bahnschrift" w:hAnsi="Bahnschrift" w:cs="Courier New"/>
+        </w:rPr>
+        <w:t>## Requirements</w:t>
+      </w:r>
+    </w:p>
+    <w:p>
+      <w:pPr>
+        <w:pStyle w:val="PlainText"/>
+        <w:rPr>
+          <w:rFonts w:ascii="Bahnschrift" w:hAnsi="Bahnschrift" w:cs="Courier New"/>
+        </w:rPr>
+      </w:pPr>
+      <w:r>
+        <w:rPr>
+          <w:rFonts w:ascii="Bahnschrift" w:hAnsi="Bahnschrift" w:cs="Courier New"/>
+        </w:rPr>
+        <w:t>1. Functionalit</w:t>
+      </w:r>
+      <w:r>
+        <w:rPr>
+          <w:rFonts w:ascii="Bahnschrift" w:hAnsi="Bahnschrift" w:cs="Courier New"/>
+        </w:rPr>
+        <w:t>y should reflect the below user stories.</w:t>
+      </w:r>
+    </w:p>
+    <w:p>
+      <w:pPr>
+        <w:pStyle w:val="PlainText"/>
+        <w:rPr>
+          <w:rFonts w:ascii="Bahnschrift" w:hAnsi="Bahnschrift" w:cs="Courier New"/>
+        </w:rPr>
+      </w:pPr>
+      <w:r>
+        <w:rPr>
+          <w:rFonts w:ascii="Bahnschrift" w:hAnsi="Bahnschrift" w:cs="Courier New"/>
+        </w:rPr>
+        <w:t>2. Data is stored in a PostgreSQL database.</w:t>
+      </w:r>
+    </w:p>
+    <w:p>
+      <w:pPr>
+        <w:pStyle w:val="PlainText"/>
+        <w:rPr>
+          <w:rFonts w:ascii="Bahnschrift" w:hAnsi="Bahnschrift" w:cs="Courier New"/>
+        </w:rPr>
+      </w:pPr>
+      <w:r>
+        <w:rPr>
+          <w:rFonts w:ascii="Bahnschrift" w:hAnsi="Bahnschrift" w:cs="Courier New"/>
+        </w:rPr>
+        <w:t>3. A custom stored procedure is called to perform some portion of the functionality.</w:t>
+      </w:r>
+    </w:p>
+    <w:p>
+      <w:pPr>
+        <w:pStyle w:val="PlainText"/>
+        <w:rPr>
+          <w:rFonts w:ascii="Bahnschrift" w:hAnsi="Bahnschrift" w:cs="Courier New"/>
+        </w:rPr>
+      </w:pPr>
+      <w:r>
+        <w:rPr>
+          <w:rFonts w:ascii="Bahnschrift" w:hAnsi="Bahnschrift" w:cs="Courier New"/>
+        </w:rPr>
+        <w:t xml:space="preserve">4. Data Access is performed </w:t>
+      </w:r>
+      <w:proofErr w:type="gramStart"/>
+      <w:r>
+        <w:rPr>
+          <w:rFonts w:ascii="Bahnschrift" w:hAnsi="Bahnschrift" w:cs="Courier New"/>
+        </w:rPr>
+        <w:t>through the use of</w:t>
+      </w:r>
+      <w:proofErr w:type="gramEnd"/>
+      <w:r>
+        <w:rPr>
+          <w:rFonts w:ascii="Bahnschrift" w:hAnsi="Bahnschrift" w:cs="Courier New"/>
+        </w:rPr>
+        <w:t xml:space="preserve"> JDBC in a data layer consisting of D</w:t>
+      </w:r>
+      <w:r>
+        <w:rPr>
+          <w:rFonts w:ascii="Bahnschrift" w:hAnsi="Bahnschrift" w:cs="Courier New"/>
+        </w:rPr>
+        <w:t>ata Access Objects.</w:t>
+      </w:r>
+    </w:p>
+    <w:p>
+      <w:pPr>
+        <w:pStyle w:val="PlainText"/>
+        <w:rPr>
+          <w:rFonts w:ascii="Bahnschrift" w:hAnsi="Bahnschrift" w:cs="Courier New"/>
+        </w:rPr>
+      </w:pPr>
+      <w:r>
+        <w:rPr>
+          <w:rFonts w:ascii="Bahnschrift" w:hAnsi="Bahnschrift" w:cs="Courier New"/>
+        </w:rPr>
+        <w:t xml:space="preserve">5. All input is received using the </w:t>
+      </w:r>
+      <w:proofErr w:type="spellStart"/>
+      <w:proofErr w:type="gramStart"/>
+      <w:r>
+        <w:rPr>
+          <w:rFonts w:ascii="Bahnschrift" w:hAnsi="Bahnschrift" w:cs="Courier New"/>
+        </w:rPr>
+        <w:t>java.util</w:t>
+      </w:r>
+      <w:proofErr w:type="gramEnd"/>
+      <w:r>
+        <w:rPr>
+          <w:rFonts w:ascii="Bahnschrift" w:hAnsi="Bahnschrift" w:cs="Courier New"/>
+        </w:rPr>
+        <w:t>.Scanner</w:t>
+      </w:r>
+      <w:proofErr w:type="spellEnd"/>
+      <w:r>
+        <w:rPr>
+          <w:rFonts w:ascii="Bahnschrift" w:hAnsi="Bahnschrift" w:cs="Courier New"/>
+        </w:rPr>
+        <w:t xml:space="preserve"> class.</w:t>
+      </w:r>
+    </w:p>
+    <w:p>
+      <w:pPr>
+        <w:pStyle w:val="PlainText"/>
+        <w:rPr>
+          <w:rFonts w:ascii="Bahnschrift" w:hAnsi="Bahnschrift" w:cs="Courier New"/>
+        </w:rPr>
+      </w:pPr>
+      <w:r>
+        <w:rPr>
+          <w:rFonts w:ascii="Bahnschrift" w:hAnsi="Bahnschrift" w:cs="Courier New"/>
+        </w:rPr>
+        <w:t>6. Log4j is implemented to log events to a file.</w:t>
+      </w:r>
+    </w:p>
+    <w:p>
+      <w:pPr>
+        <w:pStyle w:val="PlainText"/>
+        <w:rPr>
+          <w:rFonts w:ascii="Bahnschrift" w:hAnsi="Bahnschrift" w:cs="Courier New"/>
+        </w:rPr>
+      </w:pPr>
+      <w:r>
+        <w:rPr>
+          <w:rFonts w:ascii="Bahnschrift" w:hAnsi="Bahnschrift" w:cs="Courier New"/>
+        </w:rPr>
+        <w:t>7. 100% test coverage using JUnit Java testing framework.</w:t>
+      </w:r>
+    </w:p>
+    <w:p>
+      <w:pPr>
+        <w:pStyle w:val="PlainText"/>
+        <w:rPr>
+          <w:rFonts w:ascii="Bahnschrift" w:hAnsi="Bahnschrift" w:cs="Courier New"/>
+        </w:rPr>
+      </w:pPr>
+    </w:p>
+    <w:p>
+      <w:pPr>
+        <w:pStyle w:val="PlainText"/>
+        <w:rPr>
+          <w:rFonts w:ascii="Bahnschrift" w:hAnsi="Bahnschrift" w:cs="Courier New"/>
+        </w:rPr>
+      </w:pPr>
+    </w:p>
+    <w:p>
+      <w:pPr>
+        <w:pStyle w:val="PlainText"/>
+        <w:rPr>
+          <w:rFonts w:ascii="Bahnschrift" w:hAnsi="Bahnschrift" w:cs="Courier New"/>
+        </w:rPr>
+      </w:pPr>
+      <w:r>
+        <w:rPr>
+          <w:rFonts w:ascii="Bahnschrift" w:hAnsi="Bahnschrift" w:cs="Courier New"/>
+        </w:rPr>
+        <w:t>## User Stories</w:t>
+      </w:r>
+    </w:p>
+    <w:p>
+      <w:pPr>
+        <w:pStyle w:val="PlainText"/>
+        <w:rPr>
+          <w:rFonts w:ascii="Bahnschrift" w:hAnsi="Bahnschrift" w:cs="Courier New"/>
+        </w:rPr>
+      </w:pPr>
+    </w:p>
+    <w:p>
+      <w:pPr>
+        <w:pStyle w:val="PlainText"/>
+        <w:rPr>
+          <w:rFonts w:ascii="Bahnschrift" w:hAnsi="Bahnschrift" w:cs="Courier New"/>
+        </w:rPr>
+      </w:pPr>
+      <w:r>
+        <w:rPr>
+          <w:rFonts w:ascii="Bahnschrift" w:hAnsi="Bahnschrift" w:cs="Courier New"/>
+          <w:highlight w:val="green"/>
+        </w:rPr>
+        <w:t>* As a user, I can login.</w:t>
+      </w:r>
+    </w:p>
+    <w:p>
+      <w:pPr>
+        <w:pStyle w:val="PlainText"/>
+        <w:rPr>
+          <w:rFonts w:ascii="Bahnschrift" w:hAnsi="Bahnschrift" w:cs="Courier New"/>
+        </w:rPr>
+      </w:pPr>
+      <w:r>
+        <w:rPr>
+          <w:rFonts w:ascii="Bahnschrift" w:hAnsi="Bahnschrift" w:cs="Courier New"/>
+          <w:highlight w:val="green"/>
+        </w:rPr>
+        <w:t>* As an employe</w:t>
+      </w:r>
+      <w:r>
+        <w:rPr>
+          <w:rFonts w:ascii="Bahnschrift" w:hAnsi="Bahnschrift" w:cs="Courier New"/>
+          <w:highlight w:val="green"/>
+        </w:rPr>
+        <w:t>e, I can add a car to the lot.</w:t>
+      </w:r>
+    </w:p>
+    <w:p>
+      <w:pPr>
+        <w:pStyle w:val="PlainText"/>
+        <w:rPr>
+          <w:rFonts w:ascii="Bahnschrift" w:hAnsi="Bahnschrift" w:cs="Courier New"/>
         </w:rPr>
       </w:pPr>
       <w:bookmarkStart w:id="0" w:name="_GoBack"/>
       <w:bookmarkEnd w:id="0"/>
       <w:r>
         <w:rPr>
+          <w:rFonts w:ascii="Bahnschrift" w:hAnsi="Bahnschrift" w:cs="Courier New"/>
+          <w:highlight w:val="green"/>
+        </w:rPr>
+        <w:t>* As a customer, I can view the cars on the lot.</w:t>
+      </w:r>
+    </w:p>
+    <w:p>
+      <w:pPr>
+        <w:pStyle w:val="PlainText"/>
+        <w:rPr>
+          <w:rFonts w:ascii="Bahnschrift" w:hAnsi="Bahnschrift" w:cs="Courier New"/>
+        </w:rPr>
+      </w:pPr>
+      <w:r>
+        <w:rPr>
+          <w:rFonts w:ascii="Bahnschrift" w:hAnsi="Bahnschrift" w:cs="Courier New"/>
+        </w:rPr>
+        <w:t>* As a customer, I can make an offer for a car.</w:t>
+      </w:r>
+    </w:p>
+    <w:p>
+      <w:pPr>
+        <w:pStyle w:val="PlainText"/>
+        <w:rPr>
+          <w:rFonts w:ascii="Bahnschrift" w:hAnsi="Bahnschrift" w:cs="Courier New"/>
+        </w:rPr>
+      </w:pPr>
+      <w:r>
+        <w:rPr>
+          <w:rFonts w:ascii="Bahnschrift" w:hAnsi="Bahnschrift" w:cs="Courier New"/>
+        </w:rPr>
+        <w:t>* As an employee, I can accept or reject an offer for a car.</w:t>
+      </w:r>
+    </w:p>
+    <w:p>
+      <w:pPr>
+        <w:pStyle w:val="PlainText"/>
+        <w:rPr>
+          <w:rFonts w:ascii="Bahnschrift" w:hAnsi="Bahnschrift" w:cs="Courier New"/>
+        </w:rPr>
+      </w:pPr>
+      <w:r>
+        <w:rPr>
+          <w:rFonts w:ascii="Bahnschrift" w:hAnsi="Bahnschrift" w:cs="Courier New"/>
+        </w:rPr>
+        <w:t>* As the system, I reject all other pending offers for a car wh</w:t>
+      </w:r>
+      <w:r>
+        <w:rPr>
+          <w:rFonts w:ascii="Bahnschrift" w:hAnsi="Bahnschrift" w:cs="Courier New"/>
+        </w:rPr>
+        <w:t>en an offer is accepted.</w:t>
+      </w:r>
+    </w:p>
+    <w:p>
+      <w:pPr>
+        <w:pStyle w:val="PlainText"/>
+        <w:rPr>
+          <w:rFonts w:ascii="Bahnschrift" w:hAnsi="Bahnschrift" w:cs="Courier New"/>
+        </w:rPr>
+      </w:pPr>
+      <w:r>
+        <w:rPr>
+          <w:rFonts w:ascii="Bahnschrift" w:hAnsi="Bahnschrift" w:cs="Courier New"/>
+        </w:rPr>
+        <w:t>* As a user, I can register for a customer account.</w:t>
+      </w:r>
+    </w:p>
+    <w:p>
+      <w:pPr>
+        <w:pStyle w:val="PlainText"/>
+        <w:rPr>
+          <w:rFonts w:ascii="Bahnschrift" w:hAnsi="Bahnschrift" w:cs="Courier New"/>
+        </w:rPr>
+      </w:pPr>
+      <w:r>
+        <w:rPr>
+          <w:rFonts w:ascii="Bahnschrift" w:hAnsi="Bahnschrift" w:cs="Courier New"/>
+          <w:highlight w:val="green"/>
+        </w:rPr>
+        <w:t>* As an employee, I can remove a car from the lot.</w:t>
+      </w:r>
+    </w:p>
+    <w:p>
+      <w:pPr>
+        <w:pStyle w:val="PlainText"/>
+        <w:rPr>
+          <w:rFonts w:ascii="Bahnschrift" w:hAnsi="Bahnschrift" w:cs="Courier New"/>
+        </w:rPr>
+      </w:pPr>
+      <w:r>
+        <w:rPr>
+          <w:rFonts w:ascii="Bahnschrift" w:hAnsi="Bahnschrift" w:cs="Courier New"/>
+        </w:rPr>
+        <w:t>* As a customer, I can view the cars that I own.</w:t>
+      </w:r>
+    </w:p>
+    <w:p>
+      <w:pPr>
+        <w:pStyle w:val="PlainText"/>
+        <w:rPr>
+          <w:rFonts w:ascii="Bahnschrift" w:hAnsi="Bahnschrift" w:cs="Courier New"/>
+        </w:rPr>
+      </w:pPr>
+      <w:r>
+        <w:rPr>
+          <w:rFonts w:ascii="Bahnschrift" w:hAnsi="Bahnschrift" w:cs="Courier New"/>
+        </w:rPr>
+        <w:t>* As a customer, I can view my remaining payments for a car.</w:t>
+      </w:r>
+    </w:p>
+    <w:p>
+      <w:pPr>
+        <w:pStyle w:val="PlainText"/>
+        <w:rPr>
+          <w:rFonts w:ascii="Bahnschrift" w:hAnsi="Bahnschrift" w:cs="Courier New"/>
+        </w:rPr>
+      </w:pPr>
+      <w:r>
+        <w:rPr>
+          <w:rFonts w:ascii="Bahnschrift" w:hAnsi="Bahnschrift" w:cs="Courier New"/>
+        </w:rPr>
+        <w:t>* As an emplo</w:t>
+      </w:r>
+      <w:r>
+        <w:rPr>
+          <w:rFonts w:ascii="Bahnschrift" w:hAnsi="Bahnschrift" w:cs="Courier New"/>
+        </w:rPr>
+        <w:t>yee, I can view all payments.</w:t>
+      </w:r>
+    </w:p>
+    <w:p>
+      <w:pPr>
+        <w:pStyle w:val="PlainText"/>
+        <w:rPr>
           <w:rFonts w:ascii="Courier New" w:hAnsi="Courier New" w:cs="Courier New"/>
         </w:rPr>
-        <w:t># Car Dealership</w:t>
-      </w:r>
-    </w:p>
-    <w:p>
-      <w:pPr>
-        <w:pStyle w:val="PlainText"/>
-        <w:rPr>
-          <w:rFonts w:ascii="Courier New" w:hAnsi="Courier New" w:cs="Courier New"/>
-        </w:rPr>
-      </w:pPr>
-    </w:p>
-    <w:p>
-      <w:pPr>
-        <w:pStyle w:val="PlainText"/>
-        <w:rPr>
-          <w:rFonts w:ascii="Courier New" w:hAnsi="Courier New" w:cs="Courier New"/>
-        </w:rPr>
-      </w:pPr>
-      <w:r>
-        <w:rPr>
-          <w:rFonts w:ascii="Courier New" w:hAnsi="Courier New" w:cs="Courier New"/>
-        </w:rPr>
-        <w:t>## Description</w:t>
-      </w:r>
-    </w:p>
-    <w:p>
-      <w:pPr>
-        <w:pStyle w:val="PlainText"/>
-        <w:rPr>
-          <w:rFonts w:ascii="Courier New" w:hAnsi="Courier New" w:cs="Courier New"/>
-        </w:rPr>
-      </w:pPr>
-    </w:p>
-    <w:p>
-      <w:pPr>
-        <w:pStyle w:val="PlainText"/>
-        <w:rPr>
-          <w:rFonts w:ascii="Courier New" w:hAnsi="Courier New" w:cs="Courier New"/>
-        </w:rPr>
-      </w:pPr>
-      <w:r>
-        <w:rPr>
-          <w:rFonts w:ascii="Courier New" w:hAnsi="Courier New" w:cs="Courier New"/>
-        </w:rPr>
-        <w:t xml:space="preserve">   The Car Dealership app is a console-based application that facilitates the purchasing of cars. An employee can add cars to the lot and manage offers for those cars, while a customer can view the cars on the lot and </w:t>
-      </w:r>
-      <w:r>
-        <w:rPr>
-          <w:rFonts w:ascii="Courier New" w:hAnsi="Courier New" w:cs="Courier New"/>
-        </w:rPr>
-        <w:t>make offers.</w:t>
-      </w:r>
-    </w:p>
-    <w:p>
-      <w:pPr>
-        <w:pStyle w:val="PlainText"/>
-        <w:rPr>
-          <w:rFonts w:ascii="Courier New" w:hAnsi="Courier New" w:cs="Courier New"/>
-        </w:rPr>
-      </w:pPr>
-      <w:r>
-        <w:rPr>
-          <w:rFonts w:ascii="Courier New" w:hAnsi="Courier New" w:cs="Courier New"/>
-        </w:rPr>
-        <w:tab/>
-      </w:r>
-    </w:p>
-    <w:p>
-      <w:pPr>
-        <w:pStyle w:val="PlainText"/>
-        <w:rPr>
-          <w:rFonts w:ascii="Courier New" w:hAnsi="Courier New" w:cs="Courier New"/>
-        </w:rPr>
-      </w:pPr>
-      <w:r>
-        <w:rPr>
-          <w:rFonts w:ascii="Courier New" w:hAnsi="Courier New" w:cs="Courier New"/>
-        </w:rPr>
-        <w:t>## Purpose</w:t>
-      </w:r>
-    </w:p>
-    <w:p>
-      <w:pPr>
-        <w:pStyle w:val="PlainText"/>
-        <w:rPr>
-          <w:rFonts w:ascii="Courier New" w:hAnsi="Courier New" w:cs="Courier New"/>
-        </w:rPr>
-      </w:pPr>
-    </w:p>
-    <w:p>
-      <w:pPr>
-        <w:pStyle w:val="PlainText"/>
-        <w:rPr>
-          <w:rFonts w:ascii="Courier New" w:hAnsi="Courier New" w:cs="Courier New"/>
-        </w:rPr>
-      </w:pPr>
-      <w:r>
-        <w:rPr>
-          <w:rFonts w:ascii="Courier New" w:hAnsi="Courier New" w:cs="Courier New"/>
-        </w:rPr>
-        <w:t xml:space="preserve">   We want to see that you can meet deadlines and that you can code. You are expected to complete the following requirements and give a 5 minute presentation of your project to our QC team.</w:t>
-      </w:r>
-    </w:p>
-    <w:p>
-      <w:pPr>
-        <w:pStyle w:val="PlainText"/>
-        <w:rPr>
-          <w:rFonts w:ascii="Courier New" w:hAnsi="Courier New" w:cs="Courier New"/>
-        </w:rPr>
-      </w:pPr>
-    </w:p>
-    <w:p>
-      <w:pPr>
-        <w:pStyle w:val="PlainText"/>
-        <w:rPr>
-          <w:rFonts w:ascii="Courier New" w:hAnsi="Courier New" w:cs="Courier New"/>
-        </w:rPr>
-      </w:pPr>
-      <w:r>
-        <w:rPr>
-          <w:rFonts w:ascii="Courier New" w:hAnsi="Courier New" w:cs="Courier New"/>
-        </w:rPr>
-        <w:t>## Requirements</w:t>
-      </w:r>
-    </w:p>
-    <w:p>
-      <w:pPr>
-        <w:pStyle w:val="PlainText"/>
-        <w:rPr>
-          <w:rFonts w:ascii="Courier New" w:hAnsi="Courier New" w:cs="Courier New"/>
-        </w:rPr>
-      </w:pPr>
-      <w:r>
-        <w:rPr>
-          <w:rFonts w:ascii="Courier New" w:hAnsi="Courier New" w:cs="Courier New"/>
-        </w:rPr>
-        <w:t>1. Functionalit</w:t>
-      </w:r>
-      <w:r>
-        <w:rPr>
-          <w:rFonts w:ascii="Courier New" w:hAnsi="Courier New" w:cs="Courier New"/>
-        </w:rPr>
-        <w:t>y should reflect the below user stories.</w:t>
-      </w:r>
-    </w:p>
-    <w:p>
-      <w:pPr>
-        <w:pStyle w:val="PlainText"/>
-        <w:rPr>
-          <w:rFonts w:ascii="Courier New" w:hAnsi="Courier New" w:cs="Courier New"/>
-        </w:rPr>
-      </w:pPr>
-      <w:r>
-        <w:rPr>
-          <w:rFonts w:ascii="Courier New" w:hAnsi="Courier New" w:cs="Courier New"/>
-        </w:rPr>
-        <w:t>2. Data is stored in a PostgreSQL database.</w:t>
-      </w:r>
-    </w:p>
-    <w:p>
-      <w:pPr>
-        <w:pStyle w:val="PlainText"/>
-        <w:rPr>
-          <w:rFonts w:ascii="Courier New" w:hAnsi="Courier New" w:cs="Courier New"/>
-        </w:rPr>
-      </w:pPr>
-      <w:r>
-        <w:rPr>
-          <w:rFonts w:ascii="Courier New" w:hAnsi="Courier New" w:cs="Courier New"/>
-        </w:rPr>
-        <w:t>3. A custom stored procedure is called to perform some portion of the functionality.</w:t>
-      </w:r>
-    </w:p>
-    <w:p>
-      <w:pPr>
-        <w:pStyle w:val="PlainText"/>
-        <w:rPr>
-          <w:rFonts w:ascii="Courier New" w:hAnsi="Courier New" w:cs="Courier New"/>
-        </w:rPr>
-      </w:pPr>
-      <w:r>
-        <w:rPr>
-          <w:rFonts w:ascii="Courier New" w:hAnsi="Courier New" w:cs="Courier New"/>
-        </w:rPr>
-        <w:t>4. Data Access is performed through the use of JDBC in a data layer consisting of D</w:t>
-      </w:r>
-      <w:r>
-        <w:rPr>
-          <w:rFonts w:ascii="Courier New" w:hAnsi="Courier New" w:cs="Courier New"/>
-        </w:rPr>
-        <w:t>ata Access Objects.</w:t>
-      </w:r>
-    </w:p>
-    <w:p>
-      <w:pPr>
-        <w:pStyle w:val="PlainText"/>
-        <w:rPr>
-          <w:rFonts w:ascii="Courier New" w:hAnsi="Courier New" w:cs="Courier New"/>
-        </w:rPr>
-      </w:pPr>
-      <w:r>
-        <w:rPr>
-          <w:rFonts w:ascii="Courier New" w:hAnsi="Courier New" w:cs="Courier New"/>
-        </w:rPr>
-        <w:t>5. All input is received using the java.util.Scanner class.</w:t>
-      </w:r>
-    </w:p>
-    <w:p>
-      <w:pPr>
-        <w:pStyle w:val="PlainText"/>
-        <w:rPr>
-          <w:rFonts w:ascii="Courier New" w:hAnsi="Courier New" w:cs="Courier New"/>
-        </w:rPr>
-      </w:pPr>
-      <w:r>
-        <w:rPr>
-          <w:rFonts w:ascii="Courier New" w:hAnsi="Courier New" w:cs="Courier New"/>
-        </w:rPr>
-        <w:t>6. Log4j is implemented to log events to a file.</w:t>
-      </w:r>
-    </w:p>
-    <w:p>
-      <w:pPr>
-        <w:pStyle w:val="PlainText"/>
-        <w:rPr>
-          <w:rFonts w:ascii="Courier New" w:hAnsi="Courier New" w:cs="Courier New"/>
-        </w:rPr>
-      </w:pPr>
-      <w:r>
-        <w:rPr>
-          <w:rFonts w:ascii="Courier New" w:hAnsi="Courier New" w:cs="Courier New"/>
-        </w:rPr>
-        <w:t>7. 100% test coverage using JUnit Java testing framework.</w:t>
-      </w:r>
-    </w:p>
-    <w:p>
-      <w:pPr>
-        <w:pStyle w:val="PlainText"/>
-        <w:rPr>
-          <w:rFonts w:ascii="Courier New" w:hAnsi="Courier New" w:cs="Courier New"/>
-        </w:rPr>
-      </w:pPr>
-    </w:p>
-    <w:p>
-      <w:pPr>
-        <w:pStyle w:val="PlainText"/>
-        <w:rPr>
-          <w:rFonts w:ascii="Courier New" w:hAnsi="Courier New" w:cs="Courier New"/>
-        </w:rPr>
-      </w:pPr>
-    </w:p>
-    <w:p>
-      <w:pPr>
-        <w:pStyle w:val="PlainText"/>
-        <w:rPr>
-          <w:rFonts w:ascii="Courier New" w:hAnsi="Courier New" w:cs="Courier New"/>
-        </w:rPr>
-      </w:pPr>
-      <w:r>
-        <w:rPr>
-          <w:rFonts w:ascii="Courier New" w:hAnsi="Courier New" w:cs="Courier New"/>
-        </w:rPr>
-        <w:t>## User Stories</w:t>
-      </w:r>
-    </w:p>
-    <w:p>
-      <w:pPr>
-        <w:pStyle w:val="PlainText"/>
-        <w:rPr>
-          <w:rFonts w:ascii="Courier New" w:hAnsi="Courier New" w:cs="Courier New"/>
-        </w:rPr>
-      </w:pPr>
-    </w:p>
-    <w:p>
-      <w:pPr>
-        <w:pStyle w:val="PlainText"/>
-        <w:rPr>
-          <w:rFonts w:ascii="Courier New" w:hAnsi="Courier New" w:cs="Courier New"/>
-        </w:rPr>
-      </w:pPr>
-      <w:r>
-        <w:rPr>
-          <w:rFonts w:ascii="Courier New" w:hAnsi="Courier New" w:cs="Courier New"/>
-        </w:rPr>
-        <w:t>* As a user, I can login.</w:t>
-      </w:r>
-    </w:p>
-    <w:p>
-      <w:pPr>
-        <w:pStyle w:val="PlainText"/>
-        <w:rPr>
-          <w:rFonts w:ascii="Courier New" w:hAnsi="Courier New" w:cs="Courier New"/>
-        </w:rPr>
-      </w:pPr>
-      <w:r>
-        <w:rPr>
-          <w:rFonts w:ascii="Courier New" w:hAnsi="Courier New" w:cs="Courier New"/>
-        </w:rPr>
-        <w:t>* As an employe</w:t>
-      </w:r>
-      <w:r>
-        <w:rPr>
-          <w:rFonts w:ascii="Courier New" w:hAnsi="Courier New" w:cs="Courier New"/>
-        </w:rPr>
-        <w:t>e, I can add a car to the lot.</w:t>
-      </w:r>
-    </w:p>
-    <w:p>
-      <w:pPr>
-        <w:pStyle w:val="PlainText"/>
-        <w:rPr>
-          <w:rFonts w:ascii="Courier New" w:hAnsi="Courier New" w:cs="Courier New"/>
-        </w:rPr>
-      </w:pPr>
-      <w:r>
-        <w:rPr>
-          <w:rFonts w:ascii="Courier New" w:hAnsi="Courier New" w:cs="Courier New"/>
-        </w:rPr>
-        <w:t>* As a customer, I can view the cars on the lot.</w:t>
-      </w:r>
-    </w:p>
-    <w:p>
-      <w:pPr>
-        <w:pStyle w:val="PlainText"/>
-        <w:rPr>
-          <w:rFonts w:ascii="Courier New" w:hAnsi="Courier New" w:cs="Courier New"/>
-        </w:rPr>
-      </w:pPr>
-      <w:r>
-        <w:rPr>
-          <w:rFonts w:ascii="Courier New" w:hAnsi="Courier New" w:cs="Courier New"/>
-        </w:rPr>
-        <w:t>* As a customer, I can make an offer for a car.</w:t>
-      </w:r>
-    </w:p>
-    <w:p>
-      <w:pPr>
-        <w:pStyle w:val="PlainText"/>
-        <w:rPr>
-          <w:rFonts w:ascii="Courier New" w:hAnsi="Courier New" w:cs="Courier New"/>
-        </w:rPr>
-      </w:pPr>
-      <w:r>
-        <w:rPr>
-          <w:rFonts w:ascii="Courier New" w:hAnsi="Courier New" w:cs="Courier New"/>
-        </w:rPr>
-        <w:t>* As an employee, I can accept or reject an offer for a car.</w:t>
-      </w:r>
-    </w:p>
-    <w:p>
-      <w:pPr>
-        <w:pStyle w:val="PlainText"/>
-        <w:rPr>
-          <w:rFonts w:ascii="Courier New" w:hAnsi="Courier New" w:cs="Courier New"/>
-        </w:rPr>
-      </w:pPr>
-      <w:r>
-        <w:rPr>
-          <w:rFonts w:ascii="Courier New" w:hAnsi="Courier New" w:cs="Courier New"/>
-        </w:rPr>
-        <w:t>* As the system, I reject all other pending offers for a car wh</w:t>
-      </w:r>
-      <w:r>
-        <w:rPr>
-          <w:rFonts w:ascii="Courier New" w:hAnsi="Courier New" w:cs="Courier New"/>
-        </w:rPr>
-        <w:t>en an offer is accepted.</w:t>
-      </w:r>
-    </w:p>
-    <w:p>
-      <w:pPr>
-        <w:pStyle w:val="PlainText"/>
-        <w:rPr>
-          <w:rFonts w:ascii="Courier New" w:hAnsi="Courier New" w:cs="Courier New"/>
-        </w:rPr>
-      </w:pPr>
-      <w:r>
-        <w:rPr>
-          <w:rFonts w:ascii="Courier New" w:hAnsi="Courier New" w:cs="Courier New"/>
-        </w:rPr>
-        <w:t>* As a user, I can register for a customer account.</w:t>
-      </w:r>
-    </w:p>
-    <w:p>
-      <w:pPr>
-        <w:pStyle w:val="PlainText"/>
-        <w:rPr>
-          <w:rFonts w:ascii="Courier New" w:hAnsi="Courier New" w:cs="Courier New"/>
-        </w:rPr>
-      </w:pPr>
-      <w:r>
-        <w:rPr>
-          <w:rFonts w:ascii="Courier New" w:hAnsi="Courier New" w:cs="Courier New"/>
-        </w:rPr>
-        <w:t>* As an employee, I can remove a car from the lot.</w:t>
-      </w:r>
-    </w:p>
-    <w:p>
-      <w:pPr>
-        <w:pStyle w:val="PlainText"/>
-        <w:rPr>
-          <w:rFonts w:ascii="Courier New" w:hAnsi="Courier New" w:cs="Courier New"/>
-        </w:rPr>
-      </w:pPr>
-      <w:r>
-        <w:rPr>
-          <w:rFonts w:ascii="Courier New" w:hAnsi="Courier New" w:cs="Courier New"/>
-        </w:rPr>
-        <w:t>* As a customer, I can view the cars that I own.</w:t>
-      </w:r>
-    </w:p>
-    <w:p>
-      <w:pPr>
-        <w:pStyle w:val="PlainText"/>
-        <w:rPr>
-          <w:rFonts w:ascii="Courier New" w:hAnsi="Courier New" w:cs="Courier New"/>
-        </w:rPr>
-      </w:pPr>
-      <w:r>
-        <w:rPr>
-          <w:rFonts w:ascii="Courier New" w:hAnsi="Courier New" w:cs="Courier New"/>
-        </w:rPr>
-        <w:t>* As a customer, I can view my remaining payments for a car.</w:t>
-      </w:r>
-    </w:p>
-    <w:p>
-      <w:pPr>
-        <w:pStyle w:val="PlainText"/>
-        <w:rPr>
-          <w:rFonts w:ascii="Courier New" w:hAnsi="Courier New" w:cs="Courier New"/>
-        </w:rPr>
-      </w:pPr>
-      <w:r>
-        <w:rPr>
-          <w:rFonts w:ascii="Courier New" w:hAnsi="Courier New" w:cs="Courier New"/>
-        </w:rPr>
-        <w:t>* As an emplo</w:t>
-      </w:r>
-      <w:r>
-        <w:rPr>
-          <w:rFonts w:ascii="Courier New" w:hAnsi="Courier New" w:cs="Courier New"/>
-        </w:rPr>
-        <w:t>yee, I can view all payments.</w:t>
-      </w:r>
-    </w:p>
-    <w:p>
-      <w:pPr>
-        <w:pStyle w:val="PlainText"/>
-        <w:rPr>
-          <w:rFonts w:ascii="Courier New" w:hAnsi="Courier New" w:cs="Courier New"/>
-        </w:rPr>
-      </w:pPr>
-      <w:r>
-        <w:rPr>
-          <w:rFonts w:ascii="Courier New" w:hAnsi="Courier New" w:cs="Courier New"/>
+      </w:pPr>
+      <w:r>
+        <w:rPr>
+          <w:rFonts w:ascii="Bahnschrift" w:hAnsi="Bahnschrift" w:cs="Courier New"/>
         </w:rPr>
         <w:t>* As the system, I can calculate the monthly payment.</w:t>
       </w:r>

</xml_diff>